<commit_message>
working finder that searches all fields
</commit_message>
<xml_diff>
--- a/src/main/resources/zadanie.docx
+++ b/src/main/resources/zadanie.docx
@@ -1,6 +1,6 @@
 
 <file path=word/document.xml><?xml version="1.0" encoding="utf-8"?>
-<w:document xmlns:wpc="http://schemas.microsoft.com/office/word/2010/wordprocessingCanvas" xmlns:cx="http://schemas.microsoft.com/office/drawing/2014/chartex" xmlns:cx1="http://schemas.microsoft.com/office/drawing/2015/9/8/chartex" xmlns:cx2="http://schemas.microsoft.com/office/drawing/2015/10/21/chartex" xmlns:cx3="http://schemas.microsoft.com/office/drawing/2016/5/9/chartex" xmlns:cx4="http://schemas.microsoft.com/office/drawing/2016/5/10/chartex" xmlns:cx5="http://schemas.microsoft.com/office/drawing/2016/5/11/chartex" xmlns:cx6="http://schemas.microsoft.com/office/drawing/2016/5/12/chartex" xmlns:cx7="http://schemas.microsoft.com/office/drawing/2016/5/13/chartex" xmlns:cx8="http://schemas.microsoft.com/office/drawing/2016/5/14/chartex" xmlns:mc="http://schemas.openxmlformats.org/markup-compatibility/2006" xmlns:aink="http://schemas.microsoft.com/office/drawing/2016/ink" xmlns:am3d="http://schemas.microsoft.com/office/drawing/2017/model3d" xmlns:o="urn:schemas-microsoft-com:office:office" xmlns:r="http://schemas.openxmlformats.org/officeDocument/2006/relationships" xmlns:m="http://schemas.openxmlformats.org/officeDocument/2006/math" xmlns:v="urn:schemas-microsoft-com:vml" xmlns:wp14="http://schemas.microsoft.com/office/word/2010/wordprocessingDrawing" xmlns:wp="http://schemas.openxmlformats.org/drawingml/2006/wordprocessingDrawing" xmlns:w10="urn:schemas-microsoft-com:office:word" xmlns:w="http://schemas.openxmlformats.org/wordprocessingml/2006/main" xmlns:w14="http://schemas.microsoft.com/office/word/2010/wordml" xmlns:w15="http://schemas.microsoft.com/office/word/2012/wordml" xmlns:w16cid="http://schemas.microsoft.com/office/word/2016/wordml/cid" xmlns:w16se="http://schemas.microsoft.com/office/word/2015/wordml/symex" xmlns:wpg="http://schemas.microsoft.com/office/word/2010/wordprocessingGroup" xmlns:wpi="http://schemas.microsoft.com/office/word/2010/wordprocessingInk" xmlns:wne="http://schemas.microsoft.com/office/word/2006/wordml" xmlns:wps="http://schemas.microsoft.com/office/word/2010/wordprocessingShape" mc:Ignorable="w14 w15 w16se w16cid wp14">
+<w:document xmlns:wpc="http://schemas.microsoft.com/office/word/2010/wordprocessingCanvas" xmlns:cx="http://schemas.microsoft.com/office/drawing/2014/chartex" xmlns:mc="http://schemas.openxmlformats.org/markup-compatibility/2006" xmlns:o="urn:schemas-microsoft-com:office:office" xmlns:r="http://schemas.openxmlformats.org/officeDocument/2006/relationships" xmlns:m="http://schemas.openxmlformats.org/officeDocument/2006/math" xmlns:v="urn:schemas-microsoft-com:vml" xmlns:wp14="http://schemas.microsoft.com/office/word/2010/wordprocessingDrawing" xmlns:wp="http://schemas.openxmlformats.org/drawingml/2006/wordprocessingDrawing" xmlns:w10="urn:schemas-microsoft-com:office:word" xmlns:w="http://schemas.openxmlformats.org/wordprocessingml/2006/main" xmlns:w14="http://schemas.microsoft.com/office/word/2010/wordml" xmlns:w15="http://schemas.microsoft.com/office/word/2012/wordml" xmlns:w16se="http://schemas.microsoft.com/office/word/2015/wordml/symex" xmlns:wpg="http://schemas.microsoft.com/office/word/2010/wordprocessingGroup" xmlns:wpi="http://schemas.microsoft.com/office/word/2010/wordprocessingInk" xmlns:wne="http://schemas.microsoft.com/office/word/2006/wordml" xmlns:wps="http://schemas.microsoft.com/office/word/2010/wordprocessingShape" mc:Ignorable="w14 w15 w16se wp14">
   <w:body>
     <w:p>
       <w:r>
@@ -8,7 +8,17 @@
       </w:r>
       <w:r>
         <w:br/>
-        <w:t xml:space="preserve">написать приложение, которое будет реализовывать алгоритм сортировки по переданным классам. </w:t>
+      </w:r>
+      <w:bookmarkStart w:id="0" w:name="_GoBack"/>
+      <w:bookmarkEnd w:id="0"/>
+      <w:r>
+        <w:rPr>
+          <w:highlight w:val="yellow"/>
+        </w:rPr>
+        <w:t>написать приложение, которое будет реализовывать алгоритм сортировки по переданным классам.</w:t>
+      </w:r>
+      <w:r>
+        <w:t xml:space="preserve"> </w:t>
       </w:r>
     </w:p>
     <w:p/>
@@ -94,37 +104,22 @@
     <w:p/>
     <w:p>
       <w:r>
-        <w:rPr>
-          <w:highlight w:val="yellow"/>
-        </w:rPr>
         <w:t xml:space="preserve">Вся архитектура и код </w:t>
       </w:r>
       <w:proofErr w:type="spellStart"/>
       <w:r>
-        <w:rPr>
-          <w:highlight w:val="yellow"/>
-        </w:rPr>
         <w:t>стайл</w:t>
       </w:r>
       <w:proofErr w:type="spellEnd"/>
       <w:r>
-        <w:rPr>
-          <w:highlight w:val="yellow"/>
-        </w:rPr>
         <w:t xml:space="preserve"> должны соответствовать конвенциям языка </w:t>
       </w:r>
       <w:proofErr w:type="spellStart"/>
       <w:r>
-        <w:rPr>
-          <w:highlight w:val="yellow"/>
-        </w:rPr>
         <w:t>Java</w:t>
       </w:r>
       <w:proofErr w:type="spellEnd"/>
       <w:r>
-        <w:rPr>
-          <w:highlight w:val="yellow"/>
-        </w:rPr>
         <w:t>.</w:t>
       </w:r>
     </w:p>
@@ -167,6 +162,9 @@
     <w:p/>
     <w:p>
       <w:r>
+        <w:rPr>
+          <w:highlight w:val="yellow"/>
+        </w:rPr>
         <w:t>Также у пользователя должна быть возможность найти какой-либо элемент отсортированной коллекции при помощи алгоритма бинарного поиска, которые также необходимо реализовать.</w:t>
       </w:r>
       <w:r>
@@ -177,11 +175,20 @@
     <w:p>
       <w:proofErr w:type="spellStart"/>
       <w:r>
+        <w:rPr>
+          <w:highlight w:val="yellow"/>
+        </w:rPr>
         <w:t>Сотрировки</w:t>
       </w:r>
       <w:proofErr w:type="spellEnd"/>
       <w:r>
-        <w:t xml:space="preserve"> и бинарный поиск должны быть реализованы с использованием дженериков и быть универсальными под любые классы программы. </w:t>
+        <w:rPr>
+          <w:highlight w:val="yellow"/>
+        </w:rPr>
+        <w:t xml:space="preserve"> и бинарный поиск должны быть реализованы с использованием дженериков и быть универсальными под любые классы программы</w:t>
+      </w:r>
+      <w:r>
+        <w:t xml:space="preserve">. </w:t>
       </w:r>
     </w:p>
     <w:p/>
@@ -245,19 +252,23 @@
     <w:p/>
     <w:p>
       <w:r>
-        <w:t>Для вводимых д</w:t>
-      </w:r>
-      <w:bookmarkStart w:id="0" w:name="_GoBack"/>
-      <w:bookmarkEnd w:id="0"/>
-      <w:r>
-        <w:t xml:space="preserve">анных (в </w:t>
-      </w:r>
-      <w:proofErr w:type="spellStart"/>
-      <w:r>
+        <w:rPr>
+          <w:highlight w:val="yellow"/>
+        </w:rPr>
+        <w:t xml:space="preserve">Для вводимых данных (в </w:t>
+      </w:r>
+      <w:proofErr w:type="spellStart"/>
+      <w:r>
+        <w:rPr>
+          <w:highlight w:val="yellow"/>
+        </w:rPr>
         <w:t>тч</w:t>
       </w:r>
       <w:proofErr w:type="spellEnd"/>
       <w:r>
+        <w:rPr>
+          <w:highlight w:val="yellow"/>
+        </w:rPr>
         <w:t xml:space="preserve"> из файла) должна производится валидация данных.</w:t>
       </w:r>
     </w:p>
@@ -288,13 +299,31 @@
       </w:r>
       <w:r>
         <w:br/>
-        <w:t>Необходимо реализовать функционал для записи отсортированных коллекций/найденных значений в файл в режиме добавления данных.</w:t>
-      </w:r>
-    </w:p>
-    <w:p/>
-    <w:p>
-      <w:r>
-        <w:t xml:space="preserve">Все классы должны базово имплементировать сортировку по всем 3 полям. </w:t>
+        <w:t xml:space="preserve">Необходимо реализовать функционал для записи </w:t>
+      </w:r>
+      <w:r>
+        <w:br/>
+      </w:r>
+      <w:r>
+        <w:t xml:space="preserve">отсортированных коллекций/найденных значений </w:t>
+      </w:r>
+      <w:r>
+        <w:br/>
+      </w:r>
+      <w:r>
+        <w:t>в файл в режиме добавления данных.</w:t>
+      </w:r>
+    </w:p>
+    <w:p/>
+    <w:p>
+      <w:r>
+        <w:rPr>
+          <w:highlight w:val="yellow"/>
+        </w:rPr>
+        <w:t>Все классы должны базово имплементировать сортировку по всем 3 полям.</w:t>
+      </w:r>
+      <w:r>
+        <w:t xml:space="preserve"> </w:t>
       </w:r>
     </w:p>
     <w:p/>
@@ -319,7 +348,15 @@
     </w:p>
     <w:p/>
     <w:p>
-      <w:r>
+      <w:pPr>
+        <w:rPr>
+          <w:strike/>
+        </w:rPr>
+      </w:pPr>
+      <w:r>
+        <w:rPr>
+          <w:strike/>
+        </w:rPr>
         <w:t>Работа должна производится с массивами.</w:t>
       </w:r>
     </w:p>
@@ -476,10 +513,16 @@
     <w:p/>
     <w:p>
       <w:r>
+        <w:rPr>
+          <w:highlight w:val="yellow"/>
+        </w:rPr>
         <w:t xml:space="preserve">Реализовать программу необходимо либо на основе массива, либо сделать собственную реализацию </w:t>
       </w:r>
       <w:proofErr w:type="spellStart"/>
       <w:r>
+        <w:rPr>
+          <w:highlight w:val="yellow"/>
+        </w:rPr>
         <w:t>ArrayList</w:t>
       </w:r>
       <w:proofErr w:type="spellEnd"/>
@@ -495,7 +538,7 @@
 </file>
 
 <file path=word/styles.xml><?xml version="1.0" encoding="utf-8"?>
-<w:styles xmlns:mc="http://schemas.openxmlformats.org/markup-compatibility/2006" xmlns:r="http://schemas.openxmlformats.org/officeDocument/2006/relationships" xmlns:w="http://schemas.openxmlformats.org/wordprocessingml/2006/main" xmlns:w14="http://schemas.microsoft.com/office/word/2010/wordml" xmlns:w15="http://schemas.microsoft.com/office/word/2012/wordml" xmlns:w16cid="http://schemas.microsoft.com/office/word/2016/wordml/cid" xmlns:w16se="http://schemas.microsoft.com/office/word/2015/wordml/symex" mc:Ignorable="w14 w15 w16se w16cid">
+<w:styles xmlns:mc="http://schemas.openxmlformats.org/markup-compatibility/2006" xmlns:r="http://schemas.openxmlformats.org/officeDocument/2006/relationships" xmlns:w="http://schemas.openxmlformats.org/wordprocessingml/2006/main" xmlns:w14="http://schemas.microsoft.com/office/word/2010/wordml" xmlns:w15="http://schemas.microsoft.com/office/word/2012/wordml" xmlns:w16se="http://schemas.microsoft.com/office/word/2015/wordml/symex" mc:Ignorable="w14 w15 w16se">
   <w:docDefaults>
     <w:rPrDefault>
       <w:rPr>
@@ -511,7 +554,7 @@
       </w:pPr>
     </w:pPrDefault>
   </w:docDefaults>
-  <w:latentStyles w:defLockedState="0" w:defUIPriority="99" w:defSemiHidden="0" w:defUnhideWhenUsed="0" w:defQFormat="0" w:count="375">
+  <w:latentStyles w:defLockedState="0" w:defUIPriority="99" w:defSemiHidden="0" w:defUnhideWhenUsed="0" w:defQFormat="0" w:count="371">
     <w:lsdException w:name="Normal" w:uiPriority="0" w:qFormat="1"/>
     <w:lsdException w:name="heading 1" w:uiPriority="9" w:qFormat="1"/>
     <w:lsdException w:name="heading 2" w:semiHidden="1" w:uiPriority="9" w:unhideWhenUsed="1" w:qFormat="1"/>
@@ -883,10 +926,6 @@
     <w:lsdException w:name="List Table 5 Dark Accent 6" w:uiPriority="50"/>
     <w:lsdException w:name="List Table 6 Colorful Accent 6" w:uiPriority="51"/>
     <w:lsdException w:name="List Table 7 Colorful Accent 6" w:uiPriority="52"/>
-    <w:lsdException w:name="Mention" w:semiHidden="1" w:unhideWhenUsed="1"/>
-    <w:lsdException w:name="Smart Hyperlink" w:semiHidden="1" w:unhideWhenUsed="1"/>
-    <w:lsdException w:name="Hashtag" w:semiHidden="1" w:unhideWhenUsed="1"/>
-    <w:lsdException w:name="Unresolved Mention" w:semiHidden="1" w:unhideWhenUsed="1"/>
   </w:latentStyles>
   <w:style w:type="paragraph" w:default="1" w:styleId="a">
     <w:name w:val="Normal"/>

</xml_diff>